<commit_message>
mudança no diagrama e no relatorioFinal
</commit_message>
<xml_diff>
--- a/Relatório Final.docx
+++ b/Relatório Final.docx
@@ -1,6 +1,6 @@
 
 <file path=word/document.xml><?xml version="1.0" encoding="utf-8"?>
-<w:document xmlns:wpc="http://schemas.microsoft.com/office/word/2010/wordprocessingCanvas" xmlns:mc="http://schemas.openxmlformats.org/markup-compatibility/2006" xmlns:o="urn:schemas-microsoft-com:office:office" xmlns:r="http://schemas.openxmlformats.org/officeDocument/2006/relationships" xmlns:m="http://schemas.openxmlformats.org/officeDocument/2006/math" xmlns:v="urn:schemas-microsoft-com:vml" xmlns:wp14="http://schemas.microsoft.com/office/word/2010/wordprocessingDrawing" xmlns:wp="http://schemas.openxmlformats.org/drawingml/2006/wordprocessingDrawing" xmlns:w10="urn:schemas-microsoft-com:office:word" xmlns:w="http://schemas.openxmlformats.org/wordprocessingml/2006/main" xmlns:w14="http://schemas.microsoft.com/office/word/2010/wordml" xmlns:w15="http://schemas.microsoft.com/office/word/2012/wordml" xmlns:wpg="http://schemas.microsoft.com/office/word/2010/wordprocessingGroup" xmlns:wpi="http://schemas.microsoft.com/office/word/2010/wordprocessingInk" xmlns:wne="http://schemas.microsoft.com/office/word/2006/wordml" xmlns:wps="http://schemas.microsoft.com/office/word/2010/wordprocessingShape" mc:Ignorable="w14 w15 wp14">
+<w:document xmlns:wpc="http://schemas.microsoft.com/office/word/2010/wordprocessingCanvas" xmlns:cx="http://schemas.microsoft.com/office/drawing/2014/chartex" xmlns:cx1="http://schemas.microsoft.com/office/drawing/2015/9/8/chartex" xmlns:cx2="http://schemas.microsoft.com/office/drawing/2015/10/21/chartex" xmlns:cx3="http://schemas.microsoft.com/office/drawing/2016/5/9/chartex" xmlns:cx4="http://schemas.microsoft.com/office/drawing/2016/5/10/chartex" xmlns:cx5="http://schemas.microsoft.com/office/drawing/2016/5/11/chartex" xmlns:cx6="http://schemas.microsoft.com/office/drawing/2016/5/12/chartex" xmlns:cx7="http://schemas.microsoft.com/office/drawing/2016/5/13/chartex" xmlns:cx8="http://schemas.microsoft.com/office/drawing/2016/5/14/chartex" xmlns:mc="http://schemas.openxmlformats.org/markup-compatibility/2006" xmlns:aink="http://schemas.microsoft.com/office/drawing/2016/ink" xmlns:am3d="http://schemas.microsoft.com/office/drawing/2017/model3d" xmlns:o="urn:schemas-microsoft-com:office:office" xmlns:r="http://schemas.openxmlformats.org/officeDocument/2006/relationships" xmlns:m="http://schemas.openxmlformats.org/officeDocument/2006/math" xmlns:v="urn:schemas-microsoft-com:vml" xmlns:wp14="http://schemas.microsoft.com/office/word/2010/wordprocessingDrawing" xmlns:wp="http://schemas.openxmlformats.org/drawingml/2006/wordprocessingDrawing" xmlns:w10="urn:schemas-microsoft-com:office:word" xmlns:w="http://schemas.openxmlformats.org/wordprocessingml/2006/main" xmlns:w14="http://schemas.microsoft.com/office/word/2010/wordml" xmlns:w15="http://schemas.microsoft.com/office/word/2012/wordml" xmlns:w16cex="http://schemas.microsoft.com/office/word/2018/wordml/cex" xmlns:w16cid="http://schemas.microsoft.com/office/word/2016/wordml/cid" xmlns:w16="http://schemas.microsoft.com/office/word/2018/wordml" xmlns:w16sdtdh="http://schemas.microsoft.com/office/word/2020/wordml/sdtdatahash" xmlns:w16se="http://schemas.microsoft.com/office/word/2015/wordml/symex" xmlns:wpg="http://schemas.microsoft.com/office/word/2010/wordprocessingGroup" xmlns:wpi="http://schemas.microsoft.com/office/word/2010/wordprocessingInk" xmlns:wne="http://schemas.microsoft.com/office/word/2006/wordml" xmlns:wps="http://schemas.microsoft.com/office/word/2010/wordprocessingShape" mc:Ignorable="w14 w15 w16se w16cid w16 w16cex w16sdtdh wp14">
   <w:body>
     <w:p>
       <w:pPr>
@@ -274,7 +274,7 @@
     </w:p>
     <w:p>
       <w:pPr>
-        <w:pStyle w:val="PargrafodaLista"/>
+        <w:pStyle w:val="ListParagraph"/>
         <w:numPr>
           <w:ilvl w:val="0"/>
           <w:numId w:val="1"/>
@@ -345,7 +345,7 @@
     </w:p>
     <w:p>
       <w:pPr>
-        <w:pStyle w:val="PargrafodaLista"/>
+        <w:pStyle w:val="ListParagraph"/>
         <w:numPr>
           <w:ilvl w:val="0"/>
           <w:numId w:val="1"/>
@@ -363,7 +363,7 @@
           <w:szCs w:val="24"/>
           <w:lang w:val="pt-BR"/>
         </w:rPr>
-        <w:t xml:space="preserve">Para acessar o sistema é preciso fazer um </w:t>
+        <w:t xml:space="preserve">Para acessar o sistema é preciso fazer um login com </w:t>
       </w:r>
       <w:proofErr w:type="spellStart"/>
       <w:r>
@@ -372,7 +372,7 @@
           <w:szCs w:val="24"/>
           <w:lang w:val="pt-BR"/>
         </w:rPr>
-        <w:t>login</w:t>
+        <w:t>email</w:t>
       </w:r>
       <w:proofErr w:type="spellEnd"/>
       <w:r>
@@ -381,24 +381,6 @@
           <w:szCs w:val="24"/>
           <w:lang w:val="pt-BR"/>
         </w:rPr>
-        <w:t xml:space="preserve"> com </w:t>
-      </w:r>
-      <w:proofErr w:type="spellStart"/>
-      <w:r>
-        <w:rPr>
-          <w:sz w:val="24"/>
-          <w:szCs w:val="24"/>
-          <w:lang w:val="pt-BR"/>
-        </w:rPr>
-        <w:t>email</w:t>
-      </w:r>
-      <w:proofErr w:type="spellEnd"/>
-      <w:r>
-        <w:rPr>
-          <w:sz w:val="24"/>
-          <w:szCs w:val="24"/>
-          <w:lang w:val="pt-BR"/>
-        </w:rPr>
         <w:t xml:space="preserve"> e senha</w:t>
       </w:r>
       <w:r>
@@ -420,7 +402,7 @@
     </w:p>
     <w:p>
       <w:pPr>
-        <w:pStyle w:val="PargrafodaLista"/>
+        <w:pStyle w:val="ListParagraph"/>
         <w:numPr>
           <w:ilvl w:val="0"/>
           <w:numId w:val="1"/>
@@ -491,7 +473,7 @@
     </w:p>
     <w:p>
       <w:pPr>
-        <w:pStyle w:val="PargrafodaLista"/>
+        <w:pStyle w:val="ListParagraph"/>
         <w:numPr>
           <w:ilvl w:val="0"/>
           <w:numId w:val="1"/>
@@ -522,7 +504,7 @@
     </w:p>
     <w:p>
       <w:pPr>
-        <w:pStyle w:val="PargrafodaLista"/>
+        <w:pStyle w:val="ListParagraph"/>
         <w:numPr>
           <w:ilvl w:val="0"/>
           <w:numId w:val="1"/>
@@ -561,18 +543,18 @@
     </w:p>
     <w:p>
       <w:pPr>
-        <w:pStyle w:val="PargrafodaLista"/>
-        <w:ind w:right="-852"/>
-        <w:rPr>
-          <w:sz w:val="24"/>
-          <w:szCs w:val="24"/>
-          <w:lang w:val="pt-BR"/>
-        </w:rPr>
-      </w:pPr>
-    </w:p>
-    <w:p>
-      <w:pPr>
-        <w:pStyle w:val="PargrafodaLista"/>
+        <w:pStyle w:val="ListParagraph"/>
+        <w:ind w:right="-852"/>
+        <w:rPr>
+          <w:sz w:val="24"/>
+          <w:szCs w:val="24"/>
+          <w:lang w:val="pt-BR"/>
+        </w:rPr>
+      </w:pPr>
+    </w:p>
+    <w:p>
+      <w:pPr>
+        <w:pStyle w:val="ListParagraph"/>
         <w:ind w:right="-852"/>
         <w:rPr>
           <w:sz w:val="24"/>
@@ -630,30 +612,14 @@
           <w:noProof/>
           <w:sz w:val="32"/>
           <w:szCs w:val="32"/>
-          <w:lang w:val="pt-BR" w:eastAsia="pt-BR"/>
+          <w:lang w:val="pt-BR"/>
         </w:rPr>
         <w:lastRenderedPageBreak/>
         <w:drawing>
-          <wp:anchor distT="0" distB="0" distL="114300" distR="114300" simplePos="0" relativeHeight="251667456" behindDoc="0" locked="0" layoutInCell="1" allowOverlap="1">
-            <wp:simplePos x="0" y="0"/>
-            <wp:positionH relativeFrom="margin">
-              <wp:posOffset>-726224</wp:posOffset>
-            </wp:positionH>
-            <wp:positionV relativeFrom="paragraph">
-              <wp:posOffset>528752</wp:posOffset>
-            </wp:positionV>
-            <wp:extent cx="6906949" cy="2518913"/>
+          <wp:inline distT="0" distB="0" distL="0" distR="0" wp14:anchorId="195EC581" wp14:editId="394E72FF">
+            <wp:extent cx="5400040" cy="1951355"/>
             <wp:effectExtent l="0" t="0" r="0" b="0"/>
-            <wp:wrapThrough wrapText="bothSides">
-              <wp:wrapPolygon edited="0">
-                <wp:start x="0" y="0"/>
-                <wp:lineTo x="0" y="21404"/>
-                <wp:lineTo x="21507" y="21404"/>
-                <wp:lineTo x="21507" y="0"/>
-                <wp:lineTo x="0" y="0"/>
-              </wp:wrapPolygon>
-            </wp:wrapThrough>
-            <wp:docPr id="10" name="Imagem 10"/>
+            <wp:docPr id="5" name="Picture 5"/>
             <wp:cNvGraphicFramePr>
               <a:graphicFrameLocks xmlns:a="http://schemas.openxmlformats.org/drawingml/2006/main" noChangeAspect="1"/>
             </wp:cNvGraphicFramePr>
@@ -661,11 +627,11 @@
               <a:graphicData uri="http://schemas.openxmlformats.org/drawingml/2006/picture">
                 <pic:pic xmlns:pic="http://schemas.openxmlformats.org/drawingml/2006/picture">
                   <pic:nvPicPr>
-                    <pic:cNvPr id="10" name="DiagramaSistema.png"/>
+                    <pic:cNvPr id="5" name="Picture 5"/>
                     <pic:cNvPicPr/>
                   </pic:nvPicPr>
                   <pic:blipFill>
-                    <a:blip r:embed="rId5">
+                    <a:blip r:embed="rId5" cstate="print">
                       <a:extLst>
                         <a:ext uri="{28A0092B-C50C-407E-A947-70E740481C1C}">
                           <a14:useLocalDpi xmlns:a14="http://schemas.microsoft.com/office/drawing/2010/main" val="0"/>
@@ -679,7 +645,7 @@
                   <pic:spPr>
                     <a:xfrm>
                       <a:off x="0" y="0"/>
-                      <a:ext cx="6906949" cy="2518913"/>
+                      <a:ext cx="5400040" cy="1951355"/>
                     </a:xfrm>
                     <a:prstGeom prst="rect">
                       <a:avLst/>
@@ -688,13 +654,7 @@
                 </pic:pic>
               </a:graphicData>
             </a:graphic>
-            <wp14:sizeRelH relativeFrom="margin">
-              <wp14:pctWidth>0</wp14:pctWidth>
-            </wp14:sizeRelH>
-            <wp14:sizeRelV relativeFrom="margin">
-              <wp14:pctHeight>0</wp14:pctHeight>
-            </wp14:sizeRelV>
-          </wp:anchor>
+          </wp:inline>
         </w:drawing>
       </w:r>
     </w:p>
@@ -777,8 +737,6 @@
         </w:rPr>
         <w:t xml:space="preserve"> de Classes</w:t>
       </w:r>
-      <w:bookmarkStart w:id="0" w:name="_GoBack"/>
-      <w:bookmarkEnd w:id="0"/>
     </w:p>
     <w:p>
       <w:pPr>
@@ -801,722 +759,30 @@
           <w:lang w:val="pt-BR"/>
         </w:rPr>
       </w:pPr>
-      <w:r>
+    </w:p>
+    <w:p>
+      <w:pPr>
+        <w:ind w:right="-852"/>
         <w:rPr>
           <w:b/>
           <w:sz w:val="32"/>
           <w:szCs w:val="32"/>
           <w:lang w:val="pt-BR"/>
         </w:rPr>
-        <w:t xml:space="preserve">Classes </w:t>
-      </w:r>
-    </w:p>
-    <w:p>
-      <w:pPr>
-        <w:ind w:right="-852"/>
-        <w:rPr>
-          <w:b/>
-          <w:sz w:val="24"/>
-          <w:szCs w:val="24"/>
-          <w:lang w:val="pt-BR"/>
-        </w:rPr>
-      </w:pPr>
-      <w:r>
-        <w:rPr>
-          <w:b/>
-          <w:sz w:val="24"/>
-          <w:szCs w:val="24"/>
-          <w:lang w:val="pt-BR"/>
-        </w:rPr>
-        <w:t>Pess</w:t>
-      </w:r>
-      <w:r>
-        <w:rPr>
-          <w:b/>
-          <w:sz w:val="24"/>
-          <w:szCs w:val="24"/>
-          <w:lang w:val="pt-BR"/>
-        </w:rPr>
-        <w:t>oa</w:t>
-      </w:r>
-    </w:p>
-    <w:p>
-      <w:pPr>
-        <w:pStyle w:val="PargrafodaLista"/>
-        <w:ind w:right="-852"/>
-        <w:rPr>
-          <w:sz w:val="24"/>
-          <w:szCs w:val="24"/>
-          <w:lang w:val="pt-BR"/>
-        </w:rPr>
-      </w:pPr>
-      <w:r>
-        <w:rPr>
-          <w:sz w:val="24"/>
-          <w:szCs w:val="24"/>
-          <w:lang w:val="pt-BR"/>
-        </w:rPr>
-        <w:t xml:space="preserve">Essa classe é a superclasse das subclasses </w:t>
-      </w:r>
-      <w:r>
-        <w:rPr>
-          <w:sz w:val="24"/>
-          <w:szCs w:val="24"/>
-          <w:lang w:val="pt-BR"/>
-        </w:rPr>
-        <w:t>F</w:t>
-      </w:r>
-      <w:r>
-        <w:rPr>
-          <w:sz w:val="24"/>
-          <w:szCs w:val="24"/>
-          <w:lang w:val="pt-BR"/>
-        </w:rPr>
-        <w:t xml:space="preserve">uncionário </w:t>
-      </w:r>
-      <w:r>
-        <w:rPr>
-          <w:sz w:val="24"/>
-          <w:szCs w:val="24"/>
-          <w:lang w:val="pt-BR"/>
-        </w:rPr>
-        <w:t>e G</w:t>
-      </w:r>
-      <w:r>
-        <w:rPr>
-          <w:sz w:val="24"/>
-          <w:szCs w:val="24"/>
-          <w:lang w:val="pt-BR"/>
-        </w:rPr>
-        <w:t>estor, no qual contém</w:t>
-      </w:r>
-      <w:r>
-        <w:rPr>
-          <w:sz w:val="24"/>
-          <w:szCs w:val="24"/>
-          <w:lang w:val="pt-BR"/>
-        </w:rPr>
-        <w:t xml:space="preserve"> </w:t>
-      </w:r>
-      <w:r>
-        <w:rPr>
-          <w:sz w:val="24"/>
-          <w:szCs w:val="24"/>
-          <w:lang w:val="pt-BR"/>
-        </w:rPr>
-        <w:t xml:space="preserve">os atributos </w:t>
-      </w:r>
-      <w:r>
-        <w:rPr>
-          <w:sz w:val="24"/>
-          <w:szCs w:val="24"/>
-          <w:lang w:val="pt-BR"/>
-        </w:rPr>
-        <w:t xml:space="preserve">nome, telefone, </w:t>
-      </w:r>
-      <w:proofErr w:type="spellStart"/>
-      <w:r>
-        <w:rPr>
-          <w:sz w:val="24"/>
-          <w:szCs w:val="24"/>
-          <w:lang w:val="pt-BR"/>
-        </w:rPr>
-        <w:t>email</w:t>
-      </w:r>
-      <w:proofErr w:type="spellEnd"/>
-      <w:r>
-        <w:rPr>
-          <w:sz w:val="24"/>
-          <w:szCs w:val="24"/>
-          <w:lang w:val="pt-BR"/>
-        </w:rPr>
-        <w:t xml:space="preserve">, </w:t>
-      </w:r>
-      <w:proofErr w:type="spellStart"/>
-      <w:r>
-        <w:rPr>
-          <w:sz w:val="24"/>
-          <w:szCs w:val="24"/>
-          <w:lang w:val="pt-BR"/>
-        </w:rPr>
-        <w:t>cpf</w:t>
-      </w:r>
-      <w:proofErr w:type="spellEnd"/>
-      <w:r>
-        <w:rPr>
-          <w:sz w:val="24"/>
-          <w:szCs w:val="24"/>
-          <w:lang w:val="pt-BR"/>
-        </w:rPr>
-        <w:t>, s</w:t>
-      </w:r>
-      <w:r>
-        <w:rPr>
-          <w:sz w:val="24"/>
-          <w:szCs w:val="24"/>
-          <w:lang w:val="pt-BR"/>
-        </w:rPr>
-        <w:t>exo</w:t>
-      </w:r>
-      <w:r>
-        <w:rPr>
-          <w:sz w:val="24"/>
-          <w:szCs w:val="24"/>
-          <w:lang w:val="pt-BR"/>
-        </w:rPr>
-        <w:t>, endereço e data de nascimento</w:t>
-      </w:r>
-      <w:r>
-        <w:rPr>
-          <w:sz w:val="24"/>
-          <w:szCs w:val="24"/>
-          <w:lang w:val="pt-BR"/>
-        </w:rPr>
-        <w:t>.</w:t>
-      </w:r>
-    </w:p>
-    <w:p>
-      <w:pPr>
-        <w:pStyle w:val="PargrafodaLista"/>
-        <w:ind w:right="-852" w:firstLine="696"/>
-        <w:rPr>
-          <w:sz w:val="24"/>
-          <w:szCs w:val="24"/>
-          <w:lang w:val="pt-BR"/>
-        </w:rPr>
-      </w:pPr>
-      <w:r>
-        <w:rPr>
-          <w:sz w:val="24"/>
-          <w:szCs w:val="24"/>
-          <w:lang w:val="pt-BR"/>
-        </w:rPr>
-        <w:t>O objetiv</w:t>
-      </w:r>
-      <w:r>
-        <w:rPr>
-          <w:sz w:val="24"/>
-          <w:szCs w:val="24"/>
-          <w:lang w:val="pt-BR"/>
-        </w:rPr>
-        <w:t>o dessa classe é apenas fazer o uso de dados mais gerais</w:t>
-      </w:r>
-      <w:r>
-        <w:rPr>
-          <w:sz w:val="24"/>
-          <w:szCs w:val="24"/>
-          <w:lang w:val="pt-BR"/>
-        </w:rPr>
-        <w:t>, para assim</w:t>
-      </w:r>
-      <w:r>
-        <w:rPr>
-          <w:sz w:val="24"/>
-          <w:szCs w:val="24"/>
-          <w:lang w:val="pt-BR"/>
-        </w:rPr>
-        <w:t xml:space="preserve">, nas </w:t>
-      </w:r>
-      <w:r>
-        <w:rPr>
-          <w:sz w:val="24"/>
-          <w:szCs w:val="24"/>
-          <w:lang w:val="pt-BR"/>
-        </w:rPr>
-        <w:t>subclasse</w:t>
-      </w:r>
-      <w:r>
-        <w:rPr>
-          <w:sz w:val="24"/>
-          <w:szCs w:val="24"/>
-          <w:lang w:val="pt-BR"/>
-        </w:rPr>
-        <w:t>s</w:t>
-      </w:r>
-      <w:r>
-        <w:rPr>
-          <w:sz w:val="24"/>
-          <w:szCs w:val="24"/>
-          <w:lang w:val="pt-BR"/>
-        </w:rPr>
-        <w:t xml:space="preserve"> ser atribuído dados mais especí</w:t>
-      </w:r>
-      <w:r>
-        <w:rPr>
-          <w:sz w:val="24"/>
-          <w:szCs w:val="24"/>
-          <w:lang w:val="pt-BR"/>
-        </w:rPr>
-        <w:t>ficos</w:t>
-      </w:r>
-      <w:r>
-        <w:rPr>
-          <w:sz w:val="24"/>
-          <w:szCs w:val="24"/>
-          <w:lang w:val="pt-BR"/>
-        </w:rPr>
-        <w:t>.</w:t>
-      </w:r>
-    </w:p>
-    <w:p>
-      <w:pPr>
-        <w:pStyle w:val="PargrafodaLista"/>
-        <w:ind w:right="-852" w:firstLine="696"/>
-        <w:rPr>
-          <w:sz w:val="24"/>
-          <w:szCs w:val="24"/>
-          <w:lang w:val="pt-BR"/>
-        </w:rPr>
-      </w:pPr>
-    </w:p>
-    <w:p>
-      <w:pPr>
-        <w:pStyle w:val="PargrafodaLista"/>
-        <w:ind w:left="0" w:right="-852"/>
-        <w:rPr>
-          <w:b/>
-          <w:sz w:val="24"/>
-          <w:szCs w:val="24"/>
-          <w:lang w:val="pt-BR"/>
-        </w:rPr>
-      </w:pPr>
-      <w:r>
-        <w:rPr>
-          <w:b/>
-          <w:sz w:val="24"/>
-          <w:szCs w:val="24"/>
-          <w:lang w:val="pt-BR"/>
-        </w:rPr>
-        <w:t>Gestor</w:t>
-      </w:r>
-    </w:p>
-    <w:p>
-      <w:pPr>
-        <w:pStyle w:val="PargrafodaLista"/>
-        <w:ind w:right="-852" w:firstLine="696"/>
-        <w:rPr>
-          <w:sz w:val="24"/>
-          <w:szCs w:val="24"/>
-          <w:lang w:val="pt-BR"/>
-        </w:rPr>
-      </w:pPr>
-      <w:r>
-        <w:rPr>
-          <w:sz w:val="24"/>
-          <w:szCs w:val="24"/>
-          <w:lang w:val="pt-BR"/>
-        </w:rPr>
-        <w:t>Essa classe tem como heran</w:t>
-      </w:r>
-      <w:r>
-        <w:rPr>
-          <w:sz w:val="24"/>
-          <w:szCs w:val="24"/>
-          <w:lang w:val="pt-BR"/>
-        </w:rPr>
-        <w:t>ça a classe Pessoa</w:t>
-      </w:r>
-      <w:r>
-        <w:rPr>
-          <w:sz w:val="24"/>
-          <w:szCs w:val="24"/>
-          <w:lang w:val="pt-BR"/>
-        </w:rPr>
-        <w:t>, no qual contém os atributos senha e uma lista de funcionários.</w:t>
-      </w:r>
-      <w:r>
-        <w:rPr>
-          <w:sz w:val="24"/>
-          <w:szCs w:val="24"/>
-          <w:lang w:val="pt-BR"/>
-        </w:rPr>
-        <w:t xml:space="preserve"> </w:t>
-      </w:r>
-      <w:r>
-        <w:rPr>
-          <w:sz w:val="24"/>
-          <w:szCs w:val="24"/>
-          <w:lang w:val="pt-BR"/>
-        </w:rPr>
-        <w:t>Assim</w:t>
-      </w:r>
-      <w:r>
-        <w:rPr>
-          <w:sz w:val="24"/>
-          <w:szCs w:val="24"/>
-          <w:lang w:val="pt-BR"/>
-        </w:rPr>
-        <w:t>, o uso</w:t>
-      </w:r>
-      <w:r>
-        <w:rPr>
-          <w:sz w:val="24"/>
-          <w:szCs w:val="24"/>
-          <w:lang w:val="pt-BR"/>
-        </w:rPr>
-        <w:t xml:space="preserve"> desses</w:t>
-      </w:r>
-      <w:r>
-        <w:rPr>
-          <w:sz w:val="24"/>
-          <w:szCs w:val="24"/>
-          <w:lang w:val="pt-BR"/>
-        </w:rPr>
-        <w:t xml:space="preserve"> atributos serve para identificar que há um gestor responsável pelos funcionários.</w:t>
-      </w:r>
-    </w:p>
-    <w:p>
-      <w:pPr>
-        <w:pStyle w:val="PargrafodaLista"/>
-        <w:ind w:right="-852" w:firstLine="696"/>
-        <w:rPr>
-          <w:sz w:val="24"/>
-          <w:szCs w:val="24"/>
-          <w:lang w:val="pt-BR"/>
-        </w:rPr>
-      </w:pPr>
-    </w:p>
-    <w:p>
-      <w:pPr>
-        <w:pStyle w:val="PargrafodaLista"/>
-        <w:ind w:left="0" w:right="-852"/>
-        <w:rPr>
-          <w:b/>
-          <w:sz w:val="24"/>
-          <w:szCs w:val="24"/>
-          <w:lang w:val="pt-BR"/>
-        </w:rPr>
-      </w:pPr>
-      <w:r>
-        <w:rPr>
-          <w:b/>
-          <w:sz w:val="24"/>
-          <w:szCs w:val="24"/>
-          <w:lang w:val="pt-BR"/>
-        </w:rPr>
-        <w:t>Funcioná</w:t>
-      </w:r>
-      <w:r>
-        <w:rPr>
-          <w:b/>
-          <w:sz w:val="24"/>
-          <w:szCs w:val="24"/>
-          <w:lang w:val="pt-BR"/>
-        </w:rPr>
-        <w:t>rio</w:t>
-      </w:r>
-    </w:p>
-    <w:p>
-      <w:pPr>
-        <w:pStyle w:val="PargrafodaLista"/>
-        <w:ind w:left="0" w:right="-852"/>
-        <w:rPr>
-          <w:sz w:val="24"/>
-          <w:szCs w:val="24"/>
-          <w:lang w:val="pt-BR"/>
-        </w:rPr>
-      </w:pPr>
-      <w:r>
-        <w:rPr>
-          <w:b/>
-          <w:sz w:val="24"/>
-          <w:szCs w:val="24"/>
-          <w:lang w:val="pt-BR"/>
-        </w:rPr>
-        <w:tab/>
-      </w:r>
-      <w:r>
-        <w:rPr>
-          <w:b/>
-          <w:sz w:val="24"/>
-          <w:szCs w:val="24"/>
-          <w:lang w:val="pt-BR"/>
-        </w:rPr>
-        <w:tab/>
-      </w:r>
-    </w:p>
-    <w:p>
-      <w:pPr>
-        <w:pStyle w:val="PargrafodaLista"/>
-        <w:ind w:right="-852" w:firstLine="696"/>
-        <w:rPr>
-          <w:sz w:val="24"/>
-          <w:szCs w:val="24"/>
-          <w:lang w:val="pt-BR"/>
-        </w:rPr>
-      </w:pPr>
-      <w:r>
-        <w:rPr>
-          <w:sz w:val="24"/>
-          <w:szCs w:val="24"/>
-          <w:lang w:val="pt-BR"/>
-        </w:rPr>
-        <w:t xml:space="preserve">Tendo como herança a classe Pessoa, </w:t>
-      </w:r>
-      <w:r>
-        <w:rPr>
-          <w:sz w:val="24"/>
-          <w:szCs w:val="24"/>
-          <w:lang w:val="pt-BR"/>
-        </w:rPr>
-        <w:t>a classe Fu</w:t>
-      </w:r>
-      <w:r>
-        <w:rPr>
-          <w:sz w:val="24"/>
-          <w:szCs w:val="24"/>
-          <w:lang w:val="pt-BR"/>
-        </w:rPr>
-        <w:t>ncioná</w:t>
-      </w:r>
-      <w:r>
-        <w:rPr>
-          <w:sz w:val="24"/>
-          <w:szCs w:val="24"/>
-          <w:lang w:val="pt-BR"/>
-        </w:rPr>
-        <w:t xml:space="preserve">rio </w:t>
-      </w:r>
-      <w:r>
-        <w:rPr>
-          <w:sz w:val="24"/>
-          <w:szCs w:val="24"/>
-          <w:lang w:val="pt-BR"/>
-        </w:rPr>
-        <w:t>tem como atributos os dados dos funcionários</w:t>
-      </w:r>
-      <w:r>
-        <w:rPr>
-          <w:sz w:val="24"/>
-          <w:szCs w:val="24"/>
-          <w:lang w:val="pt-BR"/>
-        </w:rPr>
-        <w:t>,</w:t>
-      </w:r>
-      <w:r>
-        <w:rPr>
-          <w:sz w:val="24"/>
-          <w:szCs w:val="24"/>
-          <w:lang w:val="pt-BR"/>
-        </w:rPr>
-        <w:t xml:space="preserve"> tais como senha, cargo, salario, código e uma lista de pontos</w:t>
-      </w:r>
-      <w:r>
-        <w:rPr>
-          <w:sz w:val="24"/>
-          <w:szCs w:val="24"/>
-          <w:lang w:val="pt-BR"/>
-        </w:rPr>
-        <w:t xml:space="preserve"> (</w:t>
-      </w:r>
-      <w:r>
-        <w:rPr>
-          <w:sz w:val="24"/>
-          <w:szCs w:val="24"/>
-          <w:lang w:val="pt-BR"/>
-        </w:rPr>
-        <w:t>registra</w:t>
-      </w:r>
-      <w:r>
-        <w:rPr>
-          <w:sz w:val="24"/>
-          <w:szCs w:val="24"/>
-          <w:lang w:val="pt-BR"/>
-        </w:rPr>
-        <w:t xml:space="preserve"> os dias e horários de trabalho)</w:t>
-      </w:r>
-      <w:r>
-        <w:rPr>
-          <w:sz w:val="24"/>
-          <w:szCs w:val="24"/>
-          <w:lang w:val="pt-BR"/>
-        </w:rPr>
-        <w:t>.</w:t>
-      </w:r>
-      <w:r>
-        <w:rPr>
-          <w:sz w:val="24"/>
-          <w:szCs w:val="24"/>
-          <w:lang w:val="pt-BR"/>
-        </w:rPr>
-        <w:t xml:space="preserve"> </w:t>
-      </w:r>
-    </w:p>
-    <w:p>
-      <w:pPr>
-        <w:pStyle w:val="PargrafodaLista"/>
-        <w:ind w:right="-852" w:firstLine="696"/>
-        <w:rPr>
-          <w:sz w:val="24"/>
-          <w:szCs w:val="24"/>
-          <w:lang w:val="pt-BR"/>
-        </w:rPr>
-      </w:pPr>
-    </w:p>
-    <w:p>
-      <w:pPr>
-        <w:pStyle w:val="PargrafodaLista"/>
-        <w:ind w:left="0" w:right="-852"/>
-        <w:rPr>
-          <w:sz w:val="24"/>
-          <w:szCs w:val="24"/>
-          <w:lang w:val="pt-BR"/>
-        </w:rPr>
-      </w:pPr>
-      <w:r>
-        <w:rPr>
-          <w:b/>
-          <w:sz w:val="24"/>
-          <w:szCs w:val="24"/>
-          <w:lang w:val="pt-BR"/>
-        </w:rPr>
-        <w:t xml:space="preserve">Ponto </w:t>
-      </w:r>
-    </w:p>
-    <w:p>
-      <w:pPr>
-        <w:pStyle w:val="PargrafodaLista"/>
-        <w:ind w:left="708" w:right="-852" w:firstLine="702"/>
-        <w:rPr>
-          <w:sz w:val="24"/>
-          <w:szCs w:val="24"/>
-          <w:lang w:val="pt-BR"/>
-        </w:rPr>
-      </w:pPr>
-      <w:r>
-        <w:rPr>
-          <w:sz w:val="24"/>
-          <w:szCs w:val="24"/>
-          <w:lang w:val="pt-BR"/>
-        </w:rPr>
-        <w:t>A classe Ponto tem como objetivo</w:t>
-      </w:r>
-      <w:r>
-        <w:rPr>
-          <w:sz w:val="24"/>
-          <w:szCs w:val="24"/>
-          <w:lang w:val="pt-BR"/>
-        </w:rPr>
-        <w:t xml:space="preserve"> </w:t>
-      </w:r>
-      <w:r>
-        <w:rPr>
-          <w:sz w:val="24"/>
-          <w:szCs w:val="24"/>
-          <w:lang w:val="pt-BR"/>
-        </w:rPr>
-        <w:t>registrar as datas e horário</w:t>
-      </w:r>
-      <w:r>
-        <w:rPr>
-          <w:sz w:val="24"/>
-          <w:szCs w:val="24"/>
-          <w:lang w:val="pt-BR"/>
-        </w:rPr>
-        <w:t>s</w:t>
-      </w:r>
-      <w:r>
-        <w:rPr>
-          <w:sz w:val="24"/>
-          <w:szCs w:val="24"/>
-          <w:lang w:val="pt-BR"/>
-        </w:rPr>
-        <w:t xml:space="preserve"> da jornada de trabalho de cada funcionário.</w:t>
-      </w:r>
-    </w:p>
-    <w:p>
-      <w:pPr>
-        <w:pStyle w:val="PargrafodaLista"/>
-        <w:ind w:left="708" w:right="-852" w:firstLine="702"/>
-        <w:rPr>
-          <w:sz w:val="24"/>
-          <w:szCs w:val="24"/>
-          <w:lang w:val="pt-BR"/>
-        </w:rPr>
-      </w:pPr>
-      <w:r>
-        <w:rPr>
-          <w:sz w:val="24"/>
-          <w:szCs w:val="24"/>
-          <w:lang w:val="pt-BR"/>
-        </w:rPr>
-        <w:t xml:space="preserve">Seus atributos são </w:t>
-      </w:r>
-      <w:proofErr w:type="spellStart"/>
-      <w:r>
-        <w:rPr>
-          <w:sz w:val="24"/>
-          <w:szCs w:val="24"/>
-          <w:lang w:val="pt-BR"/>
-        </w:rPr>
-        <w:t>logeIn</w:t>
-      </w:r>
-      <w:proofErr w:type="spellEnd"/>
-      <w:r>
-        <w:rPr>
-          <w:sz w:val="24"/>
-          <w:szCs w:val="24"/>
-          <w:lang w:val="pt-BR"/>
-        </w:rPr>
-        <w:t xml:space="preserve">, </w:t>
-      </w:r>
-      <w:proofErr w:type="spellStart"/>
-      <w:r>
-        <w:rPr>
-          <w:sz w:val="24"/>
-          <w:szCs w:val="24"/>
-          <w:lang w:val="pt-BR"/>
-        </w:rPr>
-        <w:t>logeOut</w:t>
-      </w:r>
-      <w:proofErr w:type="spellEnd"/>
-      <w:r>
-        <w:rPr>
-          <w:sz w:val="24"/>
-          <w:szCs w:val="24"/>
-          <w:lang w:val="pt-BR"/>
-        </w:rPr>
-        <w:t xml:space="preserve"> e date, que por sua vez servem para registro de data hora.</w:t>
-      </w:r>
-    </w:p>
-    <w:p>
-      <w:pPr>
-        <w:pStyle w:val="PargrafodaLista"/>
-        <w:ind w:left="708" w:right="-852" w:firstLine="702"/>
-        <w:rPr>
-          <w:sz w:val="24"/>
-          <w:szCs w:val="24"/>
-          <w:lang w:val="pt-BR"/>
-        </w:rPr>
-      </w:pPr>
-    </w:p>
-    <w:p>
-      <w:pPr>
-        <w:pStyle w:val="PargrafodaLista"/>
-        <w:ind w:left="0" w:right="-852"/>
-        <w:rPr>
-          <w:sz w:val="24"/>
-          <w:szCs w:val="24"/>
-          <w:lang w:val="pt-BR"/>
-        </w:rPr>
-      </w:pPr>
-    </w:p>
-    <w:p>
-      <w:pPr>
-        <w:pStyle w:val="PargrafodaLista"/>
-        <w:ind w:left="0" w:right="-852"/>
+      </w:pPr>
+      <w:r>
         <w:rPr>
           <w:b/>
           <w:sz w:val="32"/>
           <w:szCs w:val="32"/>
           <w:lang w:val="pt-BR"/>
         </w:rPr>
-      </w:pPr>
-    </w:p>
-    <w:p>
-      <w:pPr>
-        <w:pStyle w:val="PargrafodaLista"/>
-        <w:ind w:left="0" w:right="-852"/>
+        <w:t xml:space="preserve">Classes </w:t>
+      </w:r>
+    </w:p>
+    <w:p>
+      <w:pPr>
+        <w:ind w:right="-852"/>
         <w:rPr>
           <w:b/>
           <w:sz w:val="32"/>
@@ -1527,7 +793,697 @@
     </w:p>
     <w:p>
       <w:pPr>
-        <w:pStyle w:val="PargrafodaLista"/>
+        <w:ind w:right="-852"/>
+        <w:rPr>
+          <w:b/>
+          <w:sz w:val="24"/>
+          <w:szCs w:val="24"/>
+          <w:lang w:val="pt-BR"/>
+        </w:rPr>
+      </w:pPr>
+      <w:r>
+        <w:rPr>
+          <w:b/>
+          <w:sz w:val="24"/>
+          <w:szCs w:val="24"/>
+          <w:lang w:val="pt-BR"/>
+        </w:rPr>
+        <w:t>Pess</w:t>
+      </w:r>
+      <w:r>
+        <w:rPr>
+          <w:b/>
+          <w:sz w:val="24"/>
+          <w:szCs w:val="24"/>
+          <w:lang w:val="pt-BR"/>
+        </w:rPr>
+        <w:t>oa</w:t>
+      </w:r>
+    </w:p>
+    <w:p>
+      <w:pPr>
+        <w:pStyle w:val="ListParagraph"/>
+        <w:ind w:right="-852"/>
+        <w:rPr>
+          <w:sz w:val="24"/>
+          <w:szCs w:val="24"/>
+          <w:lang w:val="pt-BR"/>
+        </w:rPr>
+      </w:pPr>
+      <w:r>
+        <w:rPr>
+          <w:sz w:val="24"/>
+          <w:szCs w:val="24"/>
+          <w:lang w:val="pt-BR"/>
+        </w:rPr>
+        <w:t xml:space="preserve">Essa classe é a superclasse das subclasses </w:t>
+      </w:r>
+      <w:r>
+        <w:rPr>
+          <w:sz w:val="24"/>
+          <w:szCs w:val="24"/>
+          <w:lang w:val="pt-BR"/>
+        </w:rPr>
+        <w:t>F</w:t>
+      </w:r>
+      <w:r>
+        <w:rPr>
+          <w:sz w:val="24"/>
+          <w:szCs w:val="24"/>
+          <w:lang w:val="pt-BR"/>
+        </w:rPr>
+        <w:t xml:space="preserve">uncionário </w:t>
+      </w:r>
+      <w:r>
+        <w:rPr>
+          <w:sz w:val="24"/>
+          <w:szCs w:val="24"/>
+          <w:lang w:val="pt-BR"/>
+        </w:rPr>
+        <w:t>e G</w:t>
+      </w:r>
+      <w:r>
+        <w:rPr>
+          <w:sz w:val="24"/>
+          <w:szCs w:val="24"/>
+          <w:lang w:val="pt-BR"/>
+        </w:rPr>
+        <w:t>estor, no qual contém</w:t>
+      </w:r>
+      <w:r>
+        <w:rPr>
+          <w:sz w:val="24"/>
+          <w:szCs w:val="24"/>
+          <w:lang w:val="pt-BR"/>
+        </w:rPr>
+        <w:t xml:space="preserve"> </w:t>
+      </w:r>
+      <w:r>
+        <w:rPr>
+          <w:sz w:val="24"/>
+          <w:szCs w:val="24"/>
+          <w:lang w:val="pt-BR"/>
+        </w:rPr>
+        <w:t xml:space="preserve">os atributos </w:t>
+      </w:r>
+      <w:r>
+        <w:rPr>
+          <w:sz w:val="24"/>
+          <w:szCs w:val="24"/>
+          <w:lang w:val="pt-BR"/>
+        </w:rPr>
+        <w:t xml:space="preserve">nome, telefone, </w:t>
+      </w:r>
+      <w:proofErr w:type="spellStart"/>
+      <w:r>
+        <w:rPr>
+          <w:sz w:val="24"/>
+          <w:szCs w:val="24"/>
+          <w:lang w:val="pt-BR"/>
+        </w:rPr>
+        <w:t>email</w:t>
+      </w:r>
+      <w:proofErr w:type="spellEnd"/>
+      <w:r>
+        <w:rPr>
+          <w:sz w:val="24"/>
+          <w:szCs w:val="24"/>
+          <w:lang w:val="pt-BR"/>
+        </w:rPr>
+        <w:t xml:space="preserve">, </w:t>
+      </w:r>
+      <w:proofErr w:type="spellStart"/>
+      <w:r>
+        <w:rPr>
+          <w:sz w:val="24"/>
+          <w:szCs w:val="24"/>
+          <w:lang w:val="pt-BR"/>
+        </w:rPr>
+        <w:t>cpf</w:t>
+      </w:r>
+      <w:proofErr w:type="spellEnd"/>
+      <w:r>
+        <w:rPr>
+          <w:sz w:val="24"/>
+          <w:szCs w:val="24"/>
+          <w:lang w:val="pt-BR"/>
+        </w:rPr>
+        <w:t>, s</w:t>
+      </w:r>
+      <w:r>
+        <w:rPr>
+          <w:sz w:val="24"/>
+          <w:szCs w:val="24"/>
+          <w:lang w:val="pt-BR"/>
+        </w:rPr>
+        <w:t>exo</w:t>
+      </w:r>
+      <w:r>
+        <w:rPr>
+          <w:sz w:val="24"/>
+          <w:szCs w:val="24"/>
+          <w:lang w:val="pt-BR"/>
+        </w:rPr>
+        <w:t>, endereço e data de nascimento</w:t>
+      </w:r>
+      <w:r>
+        <w:rPr>
+          <w:sz w:val="24"/>
+          <w:szCs w:val="24"/>
+          <w:lang w:val="pt-BR"/>
+        </w:rPr>
+        <w:t>.</w:t>
+      </w:r>
+    </w:p>
+    <w:p>
+      <w:pPr>
+        <w:pStyle w:val="ListParagraph"/>
+        <w:ind w:right="-852" w:firstLine="696"/>
+        <w:rPr>
+          <w:sz w:val="24"/>
+          <w:szCs w:val="24"/>
+          <w:lang w:val="pt-BR"/>
+        </w:rPr>
+      </w:pPr>
+      <w:r>
+        <w:rPr>
+          <w:sz w:val="24"/>
+          <w:szCs w:val="24"/>
+          <w:lang w:val="pt-BR"/>
+        </w:rPr>
+        <w:t>O objetiv</w:t>
+      </w:r>
+      <w:r>
+        <w:rPr>
+          <w:sz w:val="24"/>
+          <w:szCs w:val="24"/>
+          <w:lang w:val="pt-BR"/>
+        </w:rPr>
+        <w:t>o dessa classe é apenas fazer o uso de dados mais gerais</w:t>
+      </w:r>
+      <w:r>
+        <w:rPr>
+          <w:sz w:val="24"/>
+          <w:szCs w:val="24"/>
+          <w:lang w:val="pt-BR"/>
+        </w:rPr>
+        <w:t>, para assim</w:t>
+      </w:r>
+      <w:r>
+        <w:rPr>
+          <w:sz w:val="24"/>
+          <w:szCs w:val="24"/>
+          <w:lang w:val="pt-BR"/>
+        </w:rPr>
+        <w:t xml:space="preserve">, nas </w:t>
+      </w:r>
+      <w:r>
+        <w:rPr>
+          <w:sz w:val="24"/>
+          <w:szCs w:val="24"/>
+          <w:lang w:val="pt-BR"/>
+        </w:rPr>
+        <w:t>subclasse</w:t>
+      </w:r>
+      <w:r>
+        <w:rPr>
+          <w:sz w:val="24"/>
+          <w:szCs w:val="24"/>
+          <w:lang w:val="pt-BR"/>
+        </w:rPr>
+        <w:t>s</w:t>
+      </w:r>
+      <w:r>
+        <w:rPr>
+          <w:sz w:val="24"/>
+          <w:szCs w:val="24"/>
+          <w:lang w:val="pt-BR"/>
+        </w:rPr>
+        <w:t xml:space="preserve"> ser atribuído dados mais especí</w:t>
+      </w:r>
+      <w:r>
+        <w:rPr>
+          <w:sz w:val="24"/>
+          <w:szCs w:val="24"/>
+          <w:lang w:val="pt-BR"/>
+        </w:rPr>
+        <w:t>ficos</w:t>
+      </w:r>
+      <w:r>
+        <w:rPr>
+          <w:sz w:val="24"/>
+          <w:szCs w:val="24"/>
+          <w:lang w:val="pt-BR"/>
+        </w:rPr>
+        <w:t>.</w:t>
+      </w:r>
+    </w:p>
+    <w:p>
+      <w:pPr>
+        <w:pStyle w:val="ListParagraph"/>
+        <w:ind w:right="-852" w:firstLine="696"/>
+        <w:rPr>
+          <w:sz w:val="24"/>
+          <w:szCs w:val="24"/>
+          <w:lang w:val="pt-BR"/>
+        </w:rPr>
+      </w:pPr>
+    </w:p>
+    <w:p>
+      <w:pPr>
+        <w:pStyle w:val="ListParagraph"/>
+        <w:ind w:left="0" w:right="-852"/>
+        <w:rPr>
+          <w:b/>
+          <w:sz w:val="24"/>
+          <w:szCs w:val="24"/>
+          <w:lang w:val="pt-BR"/>
+        </w:rPr>
+      </w:pPr>
+      <w:r>
+        <w:rPr>
+          <w:b/>
+          <w:sz w:val="24"/>
+          <w:szCs w:val="24"/>
+          <w:lang w:val="pt-BR"/>
+        </w:rPr>
+        <w:t>Gestor</w:t>
+      </w:r>
+    </w:p>
+    <w:p>
+      <w:pPr>
+        <w:pStyle w:val="ListParagraph"/>
+        <w:ind w:right="-852" w:firstLine="696"/>
+        <w:rPr>
+          <w:sz w:val="24"/>
+          <w:szCs w:val="24"/>
+          <w:lang w:val="pt-BR"/>
+        </w:rPr>
+      </w:pPr>
+      <w:r>
+        <w:rPr>
+          <w:sz w:val="24"/>
+          <w:szCs w:val="24"/>
+          <w:lang w:val="pt-BR"/>
+        </w:rPr>
+        <w:t>Essa classe tem como heran</w:t>
+      </w:r>
+      <w:r>
+        <w:rPr>
+          <w:sz w:val="24"/>
+          <w:szCs w:val="24"/>
+          <w:lang w:val="pt-BR"/>
+        </w:rPr>
+        <w:t>ça a classe Pessoa</w:t>
+      </w:r>
+      <w:r>
+        <w:rPr>
+          <w:sz w:val="24"/>
+          <w:szCs w:val="24"/>
+          <w:lang w:val="pt-BR"/>
+        </w:rPr>
+        <w:t>, no qual contém os atributos senha e uma lista de funcionários.</w:t>
+      </w:r>
+      <w:r>
+        <w:rPr>
+          <w:sz w:val="24"/>
+          <w:szCs w:val="24"/>
+          <w:lang w:val="pt-BR"/>
+        </w:rPr>
+        <w:t xml:space="preserve"> </w:t>
+      </w:r>
+      <w:r>
+        <w:rPr>
+          <w:sz w:val="24"/>
+          <w:szCs w:val="24"/>
+          <w:lang w:val="pt-BR"/>
+        </w:rPr>
+        <w:t>Assim</w:t>
+      </w:r>
+      <w:r>
+        <w:rPr>
+          <w:sz w:val="24"/>
+          <w:szCs w:val="24"/>
+          <w:lang w:val="pt-BR"/>
+        </w:rPr>
+        <w:t>, o uso</w:t>
+      </w:r>
+      <w:r>
+        <w:rPr>
+          <w:sz w:val="24"/>
+          <w:szCs w:val="24"/>
+          <w:lang w:val="pt-BR"/>
+        </w:rPr>
+        <w:t xml:space="preserve"> desses</w:t>
+      </w:r>
+      <w:r>
+        <w:rPr>
+          <w:sz w:val="24"/>
+          <w:szCs w:val="24"/>
+          <w:lang w:val="pt-BR"/>
+        </w:rPr>
+        <w:t xml:space="preserve"> atributos serve para identificar que há um gestor responsável pelos funcionários.</w:t>
+      </w:r>
+    </w:p>
+    <w:p>
+      <w:pPr>
+        <w:pStyle w:val="ListParagraph"/>
+        <w:ind w:right="-852" w:firstLine="696"/>
+        <w:rPr>
+          <w:sz w:val="24"/>
+          <w:szCs w:val="24"/>
+          <w:lang w:val="pt-BR"/>
+        </w:rPr>
+      </w:pPr>
+    </w:p>
+    <w:p>
+      <w:pPr>
+        <w:pStyle w:val="ListParagraph"/>
+        <w:ind w:left="0" w:right="-852"/>
+        <w:rPr>
+          <w:b/>
+          <w:sz w:val="24"/>
+          <w:szCs w:val="24"/>
+          <w:lang w:val="pt-BR"/>
+        </w:rPr>
+      </w:pPr>
+      <w:r>
+        <w:rPr>
+          <w:b/>
+          <w:sz w:val="24"/>
+          <w:szCs w:val="24"/>
+          <w:lang w:val="pt-BR"/>
+        </w:rPr>
+        <w:t>Funcioná</w:t>
+      </w:r>
+      <w:r>
+        <w:rPr>
+          <w:b/>
+          <w:sz w:val="24"/>
+          <w:szCs w:val="24"/>
+          <w:lang w:val="pt-BR"/>
+        </w:rPr>
+        <w:t>rio</w:t>
+      </w:r>
+    </w:p>
+    <w:p>
+      <w:pPr>
+        <w:pStyle w:val="ListParagraph"/>
+        <w:ind w:left="0" w:right="-852"/>
+        <w:rPr>
+          <w:sz w:val="24"/>
+          <w:szCs w:val="24"/>
+          <w:lang w:val="pt-BR"/>
+        </w:rPr>
+      </w:pPr>
+      <w:r>
+        <w:rPr>
+          <w:b/>
+          <w:sz w:val="24"/>
+          <w:szCs w:val="24"/>
+          <w:lang w:val="pt-BR"/>
+        </w:rPr>
+        <w:tab/>
+      </w:r>
+      <w:r>
+        <w:rPr>
+          <w:b/>
+          <w:sz w:val="24"/>
+          <w:szCs w:val="24"/>
+          <w:lang w:val="pt-BR"/>
+        </w:rPr>
+        <w:tab/>
+      </w:r>
+    </w:p>
+    <w:p>
+      <w:pPr>
+        <w:pStyle w:val="ListParagraph"/>
+        <w:ind w:right="-852" w:firstLine="696"/>
+        <w:rPr>
+          <w:sz w:val="24"/>
+          <w:szCs w:val="24"/>
+          <w:lang w:val="pt-BR"/>
+        </w:rPr>
+      </w:pPr>
+      <w:r>
+        <w:rPr>
+          <w:sz w:val="24"/>
+          <w:szCs w:val="24"/>
+          <w:lang w:val="pt-BR"/>
+        </w:rPr>
+        <w:t xml:space="preserve">Tendo como herança a classe Pessoa, </w:t>
+      </w:r>
+      <w:r>
+        <w:rPr>
+          <w:sz w:val="24"/>
+          <w:szCs w:val="24"/>
+          <w:lang w:val="pt-BR"/>
+        </w:rPr>
+        <w:t>a classe Fu</w:t>
+      </w:r>
+      <w:r>
+        <w:rPr>
+          <w:sz w:val="24"/>
+          <w:szCs w:val="24"/>
+          <w:lang w:val="pt-BR"/>
+        </w:rPr>
+        <w:t>ncioná</w:t>
+      </w:r>
+      <w:r>
+        <w:rPr>
+          <w:sz w:val="24"/>
+          <w:szCs w:val="24"/>
+          <w:lang w:val="pt-BR"/>
+        </w:rPr>
+        <w:t xml:space="preserve">rio </w:t>
+      </w:r>
+      <w:r>
+        <w:rPr>
+          <w:sz w:val="24"/>
+          <w:szCs w:val="24"/>
+          <w:lang w:val="pt-BR"/>
+        </w:rPr>
+        <w:t>tem como atributos os dados dos funcionários</w:t>
+      </w:r>
+      <w:r>
+        <w:rPr>
+          <w:sz w:val="24"/>
+          <w:szCs w:val="24"/>
+          <w:lang w:val="pt-BR"/>
+        </w:rPr>
+        <w:t>,</w:t>
+      </w:r>
+      <w:r>
+        <w:rPr>
+          <w:sz w:val="24"/>
+          <w:szCs w:val="24"/>
+          <w:lang w:val="pt-BR"/>
+        </w:rPr>
+        <w:t xml:space="preserve"> tais como senha, cargo, salario, código e uma lista de pontos</w:t>
+      </w:r>
+      <w:r>
+        <w:rPr>
+          <w:sz w:val="24"/>
+          <w:szCs w:val="24"/>
+          <w:lang w:val="pt-BR"/>
+        </w:rPr>
+        <w:t xml:space="preserve"> (</w:t>
+      </w:r>
+      <w:r>
+        <w:rPr>
+          <w:sz w:val="24"/>
+          <w:szCs w:val="24"/>
+          <w:lang w:val="pt-BR"/>
+        </w:rPr>
+        <w:t>registra</w:t>
+      </w:r>
+      <w:r>
+        <w:rPr>
+          <w:sz w:val="24"/>
+          <w:szCs w:val="24"/>
+          <w:lang w:val="pt-BR"/>
+        </w:rPr>
+        <w:t xml:space="preserve"> os dias e horários de trabalho)</w:t>
+      </w:r>
+      <w:r>
+        <w:rPr>
+          <w:sz w:val="24"/>
+          <w:szCs w:val="24"/>
+          <w:lang w:val="pt-BR"/>
+        </w:rPr>
+        <w:t>.</w:t>
+      </w:r>
+      <w:r>
+        <w:rPr>
+          <w:sz w:val="24"/>
+          <w:szCs w:val="24"/>
+          <w:lang w:val="pt-BR"/>
+        </w:rPr>
+        <w:t xml:space="preserve"> </w:t>
+      </w:r>
+    </w:p>
+    <w:p>
+      <w:pPr>
+        <w:pStyle w:val="ListParagraph"/>
+        <w:ind w:right="-852" w:firstLine="696"/>
+        <w:rPr>
+          <w:sz w:val="24"/>
+          <w:szCs w:val="24"/>
+          <w:lang w:val="pt-BR"/>
+        </w:rPr>
+      </w:pPr>
+    </w:p>
+    <w:p>
+      <w:pPr>
+        <w:pStyle w:val="ListParagraph"/>
+        <w:ind w:left="0" w:right="-852"/>
+        <w:rPr>
+          <w:sz w:val="24"/>
+          <w:szCs w:val="24"/>
+          <w:lang w:val="pt-BR"/>
+        </w:rPr>
+      </w:pPr>
+      <w:r>
+        <w:rPr>
+          <w:b/>
+          <w:sz w:val="24"/>
+          <w:szCs w:val="24"/>
+          <w:lang w:val="pt-BR"/>
+        </w:rPr>
+        <w:t xml:space="preserve">Ponto </w:t>
+      </w:r>
+    </w:p>
+    <w:p>
+      <w:pPr>
+        <w:pStyle w:val="ListParagraph"/>
+        <w:ind w:left="708" w:right="-852" w:firstLine="702"/>
+        <w:rPr>
+          <w:sz w:val="24"/>
+          <w:szCs w:val="24"/>
+          <w:lang w:val="pt-BR"/>
+        </w:rPr>
+      </w:pPr>
+      <w:r>
+        <w:rPr>
+          <w:sz w:val="24"/>
+          <w:szCs w:val="24"/>
+          <w:lang w:val="pt-BR"/>
+        </w:rPr>
+        <w:t>A classe Ponto tem como objetivo</w:t>
+      </w:r>
+      <w:r>
+        <w:rPr>
+          <w:sz w:val="24"/>
+          <w:szCs w:val="24"/>
+          <w:lang w:val="pt-BR"/>
+        </w:rPr>
+        <w:t xml:space="preserve"> </w:t>
+      </w:r>
+      <w:r>
+        <w:rPr>
+          <w:sz w:val="24"/>
+          <w:szCs w:val="24"/>
+          <w:lang w:val="pt-BR"/>
+        </w:rPr>
+        <w:t>registrar as datas e horário</w:t>
+      </w:r>
+      <w:r>
+        <w:rPr>
+          <w:sz w:val="24"/>
+          <w:szCs w:val="24"/>
+          <w:lang w:val="pt-BR"/>
+        </w:rPr>
+        <w:t>s</w:t>
+      </w:r>
+      <w:r>
+        <w:rPr>
+          <w:sz w:val="24"/>
+          <w:szCs w:val="24"/>
+          <w:lang w:val="pt-BR"/>
+        </w:rPr>
+        <w:t xml:space="preserve"> da jornada de trabalho de cada funcionário.</w:t>
+      </w:r>
+    </w:p>
+    <w:p>
+      <w:pPr>
+        <w:pStyle w:val="ListParagraph"/>
+        <w:ind w:left="708" w:right="-852" w:firstLine="702"/>
+        <w:rPr>
+          <w:sz w:val="24"/>
+          <w:szCs w:val="24"/>
+          <w:lang w:val="pt-BR"/>
+        </w:rPr>
+      </w:pPr>
+      <w:r>
+        <w:rPr>
+          <w:sz w:val="24"/>
+          <w:szCs w:val="24"/>
+          <w:lang w:val="pt-BR"/>
+        </w:rPr>
+        <w:t xml:space="preserve">Seus atributos são </w:t>
+      </w:r>
+      <w:proofErr w:type="spellStart"/>
+      <w:r>
+        <w:rPr>
+          <w:sz w:val="24"/>
+          <w:szCs w:val="24"/>
+          <w:lang w:val="pt-BR"/>
+        </w:rPr>
+        <w:t>logeIn</w:t>
+      </w:r>
+      <w:proofErr w:type="spellEnd"/>
+      <w:r>
+        <w:rPr>
+          <w:sz w:val="24"/>
+          <w:szCs w:val="24"/>
+          <w:lang w:val="pt-BR"/>
+        </w:rPr>
+        <w:t xml:space="preserve">, </w:t>
+      </w:r>
+      <w:proofErr w:type="spellStart"/>
+      <w:r>
+        <w:rPr>
+          <w:sz w:val="24"/>
+          <w:szCs w:val="24"/>
+          <w:lang w:val="pt-BR"/>
+        </w:rPr>
+        <w:t>logeOut</w:t>
+      </w:r>
+      <w:proofErr w:type="spellEnd"/>
+      <w:r>
+        <w:rPr>
+          <w:sz w:val="24"/>
+          <w:szCs w:val="24"/>
+          <w:lang w:val="pt-BR"/>
+        </w:rPr>
+        <w:t xml:space="preserve"> e date, que por sua vez servem para registro de data hora.</w:t>
+      </w:r>
+    </w:p>
+    <w:p>
+      <w:pPr>
+        <w:pStyle w:val="ListParagraph"/>
+        <w:ind w:left="708" w:right="-852" w:firstLine="702"/>
+        <w:rPr>
+          <w:sz w:val="24"/>
+          <w:szCs w:val="24"/>
+          <w:lang w:val="pt-BR"/>
+        </w:rPr>
+      </w:pPr>
+    </w:p>
+    <w:p>
+      <w:pPr>
+        <w:pStyle w:val="ListParagraph"/>
+        <w:ind w:left="0" w:right="-852"/>
+        <w:rPr>
+          <w:sz w:val="24"/>
+          <w:szCs w:val="24"/>
+          <w:lang w:val="pt-BR"/>
+        </w:rPr>
+      </w:pPr>
+    </w:p>
+    <w:p>
+      <w:pPr>
+        <w:pStyle w:val="ListParagraph"/>
         <w:ind w:left="0" w:right="-852"/>
         <w:rPr>
           <w:b/>
@@ -1539,7 +1495,7 @@
     </w:p>
     <w:p>
       <w:pPr>
-        <w:pStyle w:val="PargrafodaLista"/>
+        <w:pStyle w:val="ListParagraph"/>
         <w:ind w:left="0" w:right="-852"/>
         <w:rPr>
           <w:b/>
@@ -1548,114 +1504,34 @@
           <w:lang w:val="pt-BR"/>
         </w:rPr>
       </w:pPr>
-      <w:r>
+    </w:p>
+    <w:p>
+      <w:pPr>
+        <w:pStyle w:val="ListParagraph"/>
+        <w:ind w:left="0" w:right="-852"/>
         <w:rPr>
           <w:b/>
           <w:sz w:val="32"/>
           <w:szCs w:val="32"/>
           <w:lang w:val="pt-BR"/>
         </w:rPr>
-        <w:lastRenderedPageBreak/>
-        <w:t>Telas</w:t>
-      </w:r>
-      <w:r>
+      </w:pPr>
+    </w:p>
+    <w:p>
+      <w:pPr>
+        <w:pStyle w:val="ListParagraph"/>
+        <w:ind w:left="0" w:right="-852"/>
         <w:rPr>
           <w:b/>
           <w:sz w:val="32"/>
           <w:szCs w:val="32"/>
           <w:lang w:val="pt-BR"/>
         </w:rPr>
-        <w:t xml:space="preserve"> </w:t>
-      </w:r>
-    </w:p>
-    <w:p>
-      <w:pPr>
-        <w:pStyle w:val="PargrafodaLista"/>
-        <w:ind w:left="705" w:right="-852"/>
-        <w:rPr>
-          <w:sz w:val="24"/>
-          <w:szCs w:val="24"/>
-          <w:lang w:val="pt-BR"/>
-        </w:rPr>
-      </w:pPr>
-      <w:r>
-        <w:rPr>
-          <w:b/>
-          <w:sz w:val="24"/>
-          <w:szCs w:val="24"/>
-          <w:lang w:val="pt-BR"/>
-        </w:rPr>
-        <w:t xml:space="preserve">Tela </w:t>
-      </w:r>
-      <w:proofErr w:type="spellStart"/>
-      <w:r>
-        <w:rPr>
-          <w:b/>
-          <w:sz w:val="24"/>
-          <w:szCs w:val="24"/>
-          <w:lang w:val="pt-BR"/>
-        </w:rPr>
-        <w:t>Login</w:t>
-      </w:r>
-      <w:proofErr w:type="spellEnd"/>
-      <w:r>
-        <w:rPr>
-          <w:b/>
-          <w:sz w:val="24"/>
-          <w:szCs w:val="24"/>
-          <w:lang w:val="pt-BR"/>
-        </w:rPr>
-        <w:t xml:space="preserve">: </w:t>
-      </w:r>
-      <w:r>
-        <w:rPr>
-          <w:sz w:val="24"/>
-          <w:szCs w:val="24"/>
-          <w:lang w:val="pt-BR"/>
-        </w:rPr>
-        <w:t xml:space="preserve">Tela inicial, onde é necessário um </w:t>
-      </w:r>
-      <w:proofErr w:type="spellStart"/>
-      <w:r>
-        <w:rPr>
-          <w:sz w:val="24"/>
-          <w:szCs w:val="24"/>
-          <w:lang w:val="pt-BR"/>
-        </w:rPr>
-        <w:t>email</w:t>
-      </w:r>
-      <w:proofErr w:type="spellEnd"/>
-      <w:r>
-        <w:rPr>
-          <w:sz w:val="24"/>
-          <w:szCs w:val="24"/>
-          <w:lang w:val="pt-BR"/>
-        </w:rPr>
-        <w:t xml:space="preserve"> e uma senha para ter acesso ao sistema.</w:t>
-      </w:r>
-    </w:p>
-    <w:p>
-      <w:pPr>
-        <w:pStyle w:val="PargrafodaLista"/>
-        <w:ind w:left="708" w:right="-852" w:firstLine="708"/>
-        <w:rPr>
-          <w:sz w:val="24"/>
-          <w:szCs w:val="24"/>
-          <w:lang w:val="pt-BR"/>
-        </w:rPr>
-      </w:pPr>
-      <w:r>
-        <w:rPr>
-          <w:sz w:val="24"/>
-          <w:szCs w:val="24"/>
-          <w:lang w:val="pt-BR"/>
-        </w:rPr>
-        <w:t>Também é possível diferenciar o tipo de usuário, checando se é um gestor ou não.</w:t>
-      </w:r>
-    </w:p>
-    <w:p>
-      <w:pPr>
-        <w:pStyle w:val="PargrafodaLista"/>
+      </w:pPr>
+    </w:p>
+    <w:p>
+      <w:pPr>
+        <w:pStyle w:val="ListParagraph"/>
         <w:ind w:left="0" w:right="-852"/>
         <w:rPr>
           <w:b/>
@@ -1667,7 +1543,7 @@
     </w:p>
     <w:p>
       <w:pPr>
-        <w:pStyle w:val="PargrafodaLista"/>
+        <w:pStyle w:val="ListParagraph"/>
         <w:ind w:left="0" w:right="-852"/>
         <w:rPr>
           <w:b/>
@@ -1676,13 +1552,132 @@
           <w:lang w:val="pt-BR"/>
         </w:rPr>
       </w:pPr>
+    </w:p>
+    <w:p>
+      <w:pPr>
+        <w:pStyle w:val="ListParagraph"/>
+        <w:ind w:left="0" w:right="-852"/>
+        <w:rPr>
+          <w:b/>
+          <w:sz w:val="32"/>
+          <w:szCs w:val="32"/>
+          <w:lang w:val="pt-BR"/>
+        </w:rPr>
+      </w:pPr>
+      <w:r>
+        <w:rPr>
+          <w:b/>
+          <w:sz w:val="32"/>
+          <w:szCs w:val="32"/>
+          <w:lang w:val="pt-BR"/>
+        </w:rPr>
+        <w:t>Telas</w:t>
+      </w:r>
+      <w:r>
+        <w:rPr>
+          <w:b/>
+          <w:sz w:val="32"/>
+          <w:szCs w:val="32"/>
+          <w:lang w:val="pt-BR"/>
+        </w:rPr>
+        <w:t xml:space="preserve"> </w:t>
+      </w:r>
+    </w:p>
+    <w:p>
+      <w:pPr>
+        <w:pStyle w:val="ListParagraph"/>
+        <w:ind w:left="705" w:right="-852"/>
+        <w:rPr>
+          <w:sz w:val="24"/>
+          <w:szCs w:val="24"/>
+          <w:lang w:val="pt-BR"/>
+        </w:rPr>
+      </w:pPr>
+      <w:r>
+        <w:rPr>
+          <w:b/>
+          <w:sz w:val="24"/>
+          <w:szCs w:val="24"/>
+          <w:lang w:val="pt-BR"/>
+        </w:rPr>
+        <w:t xml:space="preserve">Tela Login: </w:t>
+      </w:r>
+      <w:r>
+        <w:rPr>
+          <w:sz w:val="24"/>
+          <w:szCs w:val="24"/>
+          <w:lang w:val="pt-BR"/>
+        </w:rPr>
+        <w:t xml:space="preserve">Tela inicial, onde é necessário um </w:t>
+      </w:r>
+      <w:proofErr w:type="spellStart"/>
+      <w:r>
+        <w:rPr>
+          <w:sz w:val="24"/>
+          <w:szCs w:val="24"/>
+          <w:lang w:val="pt-BR"/>
+        </w:rPr>
+        <w:t>email</w:t>
+      </w:r>
+      <w:proofErr w:type="spellEnd"/>
+      <w:r>
+        <w:rPr>
+          <w:sz w:val="24"/>
+          <w:szCs w:val="24"/>
+          <w:lang w:val="pt-BR"/>
+        </w:rPr>
+        <w:t xml:space="preserve"> e uma senha para ter acesso ao sistema.</w:t>
+      </w:r>
+    </w:p>
+    <w:p>
+      <w:pPr>
+        <w:pStyle w:val="ListParagraph"/>
+        <w:ind w:left="708" w:right="-852" w:firstLine="708"/>
+        <w:rPr>
+          <w:sz w:val="24"/>
+          <w:szCs w:val="24"/>
+          <w:lang w:val="pt-BR"/>
+        </w:rPr>
+      </w:pPr>
+      <w:r>
+        <w:rPr>
+          <w:sz w:val="24"/>
+          <w:szCs w:val="24"/>
+          <w:lang w:val="pt-BR"/>
+        </w:rPr>
+        <w:t>Também é possível diferenciar o tipo de usuário, checando se é um gestor ou não.</w:t>
+      </w:r>
+    </w:p>
+    <w:p>
+      <w:pPr>
+        <w:pStyle w:val="ListParagraph"/>
+        <w:ind w:left="0" w:right="-852"/>
+        <w:rPr>
+          <w:b/>
+          <w:sz w:val="32"/>
+          <w:szCs w:val="32"/>
+          <w:lang w:val="pt-BR"/>
+        </w:rPr>
+      </w:pPr>
+    </w:p>
+    <w:p>
+      <w:pPr>
+        <w:pStyle w:val="ListParagraph"/>
+        <w:ind w:left="0" w:right="-852"/>
+        <w:rPr>
+          <w:b/>
+          <w:sz w:val="32"/>
+          <w:szCs w:val="32"/>
+          <w:lang w:val="pt-BR"/>
+        </w:rPr>
+      </w:pPr>
       <w:r>
         <w:rPr>
           <w:noProof/>
           <w:lang w:val="pt-BR" w:eastAsia="pt-BR"/>
         </w:rPr>
         <w:drawing>
-          <wp:anchor distT="0" distB="0" distL="114300" distR="114300" simplePos="0" relativeHeight="251658240" behindDoc="1" locked="0" layoutInCell="1" allowOverlap="1">
+          <wp:anchor distT="0" distB="0" distL="114300" distR="114300" simplePos="0" relativeHeight="251658240" behindDoc="1" locked="0" layoutInCell="1" allowOverlap="1" wp14:anchorId="442C0B45" wp14:editId="68B920C5">
             <wp:simplePos x="0" y="0"/>
             <wp:positionH relativeFrom="margin">
               <wp:posOffset>396240</wp:posOffset>
@@ -1788,22 +1783,12 @@
           <w:szCs w:val="24"/>
           <w:lang w:val="pt-BR"/>
         </w:rPr>
-        <w:t xml:space="preserve">: Tela de </w:t>
-      </w:r>
-      <w:proofErr w:type="spellStart"/>
-      <w:r>
-        <w:rPr>
-          <w:sz w:val="24"/>
-          <w:szCs w:val="24"/>
-          <w:lang w:val="pt-BR"/>
-        </w:rPr>
-        <w:t>login</w:t>
-      </w:r>
-      <w:proofErr w:type="spellEnd"/>
-    </w:p>
-    <w:p>
-      <w:pPr>
-        <w:pStyle w:val="PargrafodaLista"/>
+        <w:t>: Tela de login</w:t>
+      </w:r>
+    </w:p>
+    <w:p>
+      <w:pPr>
+        <w:pStyle w:val="ListParagraph"/>
         <w:ind w:left="0" w:right="-852"/>
         <w:rPr>
           <w:sz w:val="24"/>
@@ -1814,7 +1799,7 @@
     </w:p>
     <w:p>
       <w:pPr>
-        <w:pStyle w:val="PargrafodaLista"/>
+        <w:pStyle w:val="ListParagraph"/>
         <w:ind w:left="0" w:right="-852"/>
         <w:rPr>
           <w:sz w:val="24"/>
@@ -1825,7 +1810,7 @@
     </w:p>
     <w:p>
       <w:pPr>
-        <w:pStyle w:val="PargrafodaLista"/>
+        <w:pStyle w:val="ListParagraph"/>
         <w:ind w:left="705" w:right="-852"/>
         <w:rPr>
           <w:sz w:val="24"/>
@@ -1920,7 +1905,7 @@
     </w:p>
     <w:p>
       <w:pPr>
-        <w:pStyle w:val="PargrafodaLista"/>
+        <w:pStyle w:val="ListParagraph"/>
         <w:ind w:left="0" w:right="-852"/>
         <w:rPr>
           <w:sz w:val="24"/>
@@ -1971,7 +1956,7 @@
     </w:p>
     <w:p>
       <w:pPr>
-        <w:pStyle w:val="PargrafodaLista"/>
+        <w:pStyle w:val="ListParagraph"/>
         <w:ind w:left="0" w:right="-852"/>
         <w:rPr>
           <w:sz w:val="24"/>
@@ -1985,7 +1970,7 @@
           <w:lang w:val="pt-BR" w:eastAsia="pt-BR"/>
         </w:rPr>
         <w:drawing>
-          <wp:anchor distT="0" distB="0" distL="114300" distR="114300" simplePos="0" relativeHeight="251663360" behindDoc="0" locked="0" layoutInCell="1" allowOverlap="1">
+          <wp:anchor distT="0" distB="0" distL="114300" distR="114300" simplePos="0" relativeHeight="251663360" behindDoc="0" locked="0" layoutInCell="1" allowOverlap="1" wp14:anchorId="212B0314" wp14:editId="0A21E41F">
             <wp:simplePos x="0" y="0"/>
             <wp:positionH relativeFrom="margin">
               <wp:align>center</wp:align>
@@ -2045,7 +2030,7 @@
     </w:p>
     <w:p>
       <w:pPr>
-        <w:pStyle w:val="PargrafodaLista"/>
+        <w:pStyle w:val="ListParagraph"/>
         <w:ind w:left="0" w:right="-852"/>
         <w:rPr>
           <w:sz w:val="24"/>
@@ -2056,7 +2041,7 @@
     </w:p>
     <w:p>
       <w:pPr>
-        <w:pStyle w:val="PargrafodaLista"/>
+        <w:pStyle w:val="ListParagraph"/>
         <w:ind w:left="0" w:right="-852"/>
         <w:rPr>
           <w:sz w:val="24"/>
@@ -2067,7 +2052,7 @@
     </w:p>
     <w:p>
       <w:pPr>
-        <w:pStyle w:val="PargrafodaLista"/>
+        <w:pStyle w:val="ListParagraph"/>
         <w:ind w:left="0" w:right="-852"/>
         <w:rPr>
           <w:sz w:val="24"/>
@@ -2078,7 +2063,7 @@
     </w:p>
     <w:p>
       <w:pPr>
-        <w:pStyle w:val="PargrafodaLista"/>
+        <w:pStyle w:val="ListParagraph"/>
         <w:ind w:left="0" w:right="-852"/>
         <w:rPr>
           <w:sz w:val="24"/>
@@ -2089,7 +2074,7 @@
     </w:p>
     <w:p>
       <w:pPr>
-        <w:pStyle w:val="PargrafodaLista"/>
+        <w:pStyle w:val="ListParagraph"/>
         <w:ind w:left="0" w:right="-852"/>
         <w:rPr>
           <w:sz w:val="24"/>
@@ -2100,7 +2085,7 @@
     </w:p>
     <w:p>
       <w:pPr>
-        <w:pStyle w:val="PargrafodaLista"/>
+        <w:pStyle w:val="ListParagraph"/>
         <w:ind w:left="0" w:right="-852"/>
         <w:rPr>
           <w:sz w:val="24"/>
@@ -2111,7 +2096,7 @@
     </w:p>
     <w:p>
       <w:pPr>
-        <w:pStyle w:val="PargrafodaLista"/>
+        <w:pStyle w:val="ListParagraph"/>
         <w:ind w:left="0" w:right="-852"/>
         <w:rPr>
           <w:sz w:val="24"/>
@@ -2122,7 +2107,7 @@
     </w:p>
     <w:p>
       <w:pPr>
-        <w:pStyle w:val="PargrafodaLista"/>
+        <w:pStyle w:val="ListParagraph"/>
         <w:ind w:left="0" w:right="-852"/>
         <w:rPr>
           <w:sz w:val="24"/>
@@ -2133,7 +2118,7 @@
     </w:p>
     <w:p>
       <w:pPr>
-        <w:pStyle w:val="PargrafodaLista"/>
+        <w:pStyle w:val="ListParagraph"/>
         <w:ind w:left="0" w:right="-852"/>
         <w:rPr>
           <w:sz w:val="24"/>
@@ -2144,7 +2129,7 @@
     </w:p>
     <w:p>
       <w:pPr>
-        <w:pStyle w:val="PargrafodaLista"/>
+        <w:pStyle w:val="ListParagraph"/>
         <w:ind w:left="0" w:right="-852"/>
         <w:rPr>
           <w:sz w:val="24"/>
@@ -2155,7 +2140,7 @@
     </w:p>
     <w:p>
       <w:pPr>
-        <w:pStyle w:val="PargrafodaLista"/>
+        <w:pStyle w:val="ListParagraph"/>
         <w:ind w:left="0" w:right="-852"/>
         <w:rPr>
           <w:sz w:val="24"/>
@@ -2166,7 +2151,7 @@
     </w:p>
     <w:p>
       <w:pPr>
-        <w:pStyle w:val="PargrafodaLista"/>
+        <w:pStyle w:val="ListParagraph"/>
         <w:ind w:left="0" w:right="-852"/>
         <w:rPr>
           <w:sz w:val="24"/>
@@ -2224,7 +2209,7 @@
     </w:p>
     <w:p>
       <w:pPr>
-        <w:pStyle w:val="PargrafodaLista"/>
+        <w:pStyle w:val="ListParagraph"/>
         <w:ind w:left="705" w:right="-852"/>
         <w:rPr>
           <w:sz w:val="24"/>
@@ -2239,7 +2224,6 @@
           <w:szCs w:val="24"/>
           <w:lang w:val="pt-BR"/>
         </w:rPr>
-        <w:lastRenderedPageBreak/>
         <w:t xml:space="preserve">Tela de cadastro de funcionário: </w:t>
       </w:r>
       <w:r>
@@ -2253,7 +2237,7 @@
     </w:p>
     <w:p>
       <w:pPr>
-        <w:pStyle w:val="PargrafodaLista"/>
+        <w:pStyle w:val="ListParagraph"/>
         <w:ind w:left="705" w:right="-852"/>
         <w:rPr>
           <w:sz w:val="24"/>
@@ -2267,7 +2251,7 @@
           <w:lang w:val="pt-BR" w:eastAsia="pt-BR"/>
         </w:rPr>
         <w:drawing>
-          <wp:anchor distT="0" distB="0" distL="114300" distR="114300" simplePos="0" relativeHeight="251660288" behindDoc="0" locked="0" layoutInCell="1" allowOverlap="1">
+          <wp:anchor distT="0" distB="0" distL="114300" distR="114300" simplePos="0" relativeHeight="251660288" behindDoc="0" locked="0" layoutInCell="1" allowOverlap="1" wp14:anchorId="5139222C" wp14:editId="17E0D292">
             <wp:simplePos x="0" y="0"/>
             <wp:positionH relativeFrom="margin">
               <wp:posOffset>403549</wp:posOffset>
@@ -2629,7 +2613,7 @@
           <w:lang w:val="pt-BR" w:eastAsia="pt-BR"/>
         </w:rPr>
         <w:drawing>
-          <wp:anchor distT="0" distB="0" distL="114300" distR="114300" simplePos="0" relativeHeight="251662336" behindDoc="0" locked="0" layoutInCell="1" allowOverlap="1">
+          <wp:anchor distT="0" distB="0" distL="114300" distR="114300" simplePos="0" relativeHeight="251662336" behindDoc="0" locked="0" layoutInCell="1" allowOverlap="1" wp14:anchorId="26FAE3B0" wp14:editId="01FD96B5">
             <wp:simplePos x="0" y="0"/>
             <wp:positionH relativeFrom="margin">
               <wp:align>center</wp:align>
@@ -2808,6 +2792,7 @@
         <w:rPr>
           <w:lang w:val="pt-BR"/>
         </w:rPr>
+        <w:lastRenderedPageBreak/>
         <w:tab/>
       </w:r>
       <w:r>
@@ -2954,7 +2939,7 @@
           <w:lang w:val="pt-BR" w:eastAsia="pt-BR"/>
         </w:rPr>
         <w:drawing>
-          <wp:anchor distT="0" distB="0" distL="114300" distR="114300" simplePos="0" relativeHeight="251664384" behindDoc="0" locked="0" layoutInCell="1" allowOverlap="1">
+          <wp:anchor distT="0" distB="0" distL="114300" distR="114300" simplePos="0" relativeHeight="251664384" behindDoc="0" locked="0" layoutInCell="1" allowOverlap="1" wp14:anchorId="788B40F8" wp14:editId="1148522D">
             <wp:simplePos x="0" y="0"/>
             <wp:positionH relativeFrom="column">
               <wp:posOffset>446405</wp:posOffset>
@@ -3212,8 +3197,9 @@
           <w:noProof/>
           <w:lang w:val="pt-BR" w:eastAsia="pt-BR"/>
         </w:rPr>
+        <w:lastRenderedPageBreak/>
         <w:drawing>
-          <wp:anchor distT="0" distB="0" distL="114300" distR="114300" simplePos="0" relativeHeight="251665408" behindDoc="0" locked="0" layoutInCell="1" allowOverlap="1">
+          <wp:anchor distT="0" distB="0" distL="114300" distR="114300" simplePos="0" relativeHeight="251665408" behindDoc="0" locked="0" layoutInCell="1" allowOverlap="1" wp14:anchorId="1E8537EE" wp14:editId="77BF660C">
             <wp:simplePos x="0" y="0"/>
             <wp:positionH relativeFrom="column">
               <wp:posOffset>454984</wp:posOffset>
@@ -3410,7 +3396,7 @@
           <w:lang w:val="pt-BR" w:eastAsia="pt-BR"/>
         </w:rPr>
         <w:drawing>
-          <wp:anchor distT="0" distB="0" distL="114300" distR="114300" simplePos="0" relativeHeight="251666432" behindDoc="0" locked="0" layoutInCell="1" allowOverlap="1">
+          <wp:anchor distT="0" distB="0" distL="114300" distR="114300" simplePos="0" relativeHeight="251666432" behindDoc="0" locked="0" layoutInCell="1" allowOverlap="1" wp14:anchorId="04BACA3B" wp14:editId="0CECF441">
             <wp:simplePos x="0" y="0"/>
             <wp:positionH relativeFrom="column">
               <wp:posOffset>429153</wp:posOffset>
@@ -3487,15 +3473,7 @@
           <w:szCs w:val="24"/>
           <w:lang w:val="pt-BR"/>
         </w:rPr>
-        <w:t xml:space="preserve">Tela </w:t>
-      </w:r>
-      <w:r>
-        <w:rPr>
-          <w:sz w:val="24"/>
-          <w:szCs w:val="24"/>
-          <w:lang w:val="pt-BR"/>
-        </w:rPr>
-        <w:t>no qual é possível registrar a data e as horas trabalhadas.</w:t>
+        <w:t>Tela no qual é possível registrar a data e as horas trabalhadas.</w:t>
       </w:r>
     </w:p>
     <w:p>
@@ -3682,7 +3660,7 @@
 </file>
 
 <file path=word/numbering.xml><?xml version="1.0" encoding="utf-8"?>
-<w:numbering xmlns:wpc="http://schemas.microsoft.com/office/word/2010/wordprocessingCanvas" xmlns:mc="http://schemas.openxmlformats.org/markup-compatibility/2006" xmlns:o="urn:schemas-microsoft-com:office:office" xmlns:r="http://schemas.openxmlformats.org/officeDocument/2006/relationships" xmlns:m="http://schemas.openxmlformats.org/officeDocument/2006/math" xmlns:v="urn:schemas-microsoft-com:vml" xmlns:wp14="http://schemas.microsoft.com/office/word/2010/wordprocessingDrawing" xmlns:wp="http://schemas.openxmlformats.org/drawingml/2006/wordprocessingDrawing" xmlns:w10="urn:schemas-microsoft-com:office:word" xmlns:w="http://schemas.openxmlformats.org/wordprocessingml/2006/main" xmlns:w14="http://schemas.microsoft.com/office/word/2010/wordml" xmlns:w15="http://schemas.microsoft.com/office/word/2012/wordml" xmlns:wpg="http://schemas.microsoft.com/office/word/2010/wordprocessingGroup" xmlns:wpi="http://schemas.microsoft.com/office/word/2010/wordprocessingInk" xmlns:wne="http://schemas.microsoft.com/office/word/2006/wordml" xmlns:wps="http://schemas.microsoft.com/office/word/2010/wordprocessingShape" mc:Ignorable="w14 w15 wp14">
+<w:numbering xmlns:wpc="http://schemas.microsoft.com/office/word/2010/wordprocessingCanvas" xmlns:cx="http://schemas.microsoft.com/office/drawing/2014/chartex" xmlns:cx1="http://schemas.microsoft.com/office/drawing/2015/9/8/chartex" xmlns:cx2="http://schemas.microsoft.com/office/drawing/2015/10/21/chartex" xmlns:cx3="http://schemas.microsoft.com/office/drawing/2016/5/9/chartex" xmlns:cx4="http://schemas.microsoft.com/office/drawing/2016/5/10/chartex" xmlns:cx5="http://schemas.microsoft.com/office/drawing/2016/5/11/chartex" xmlns:cx6="http://schemas.microsoft.com/office/drawing/2016/5/12/chartex" xmlns:cx7="http://schemas.microsoft.com/office/drawing/2016/5/13/chartex" xmlns:cx8="http://schemas.microsoft.com/office/drawing/2016/5/14/chartex" xmlns:mc="http://schemas.openxmlformats.org/markup-compatibility/2006" xmlns:aink="http://schemas.microsoft.com/office/drawing/2016/ink" xmlns:am3d="http://schemas.microsoft.com/office/drawing/2017/model3d" xmlns:o="urn:schemas-microsoft-com:office:office" xmlns:r="http://schemas.openxmlformats.org/officeDocument/2006/relationships" xmlns:m="http://schemas.openxmlformats.org/officeDocument/2006/math" xmlns:v="urn:schemas-microsoft-com:vml" xmlns:wp14="http://schemas.microsoft.com/office/word/2010/wordprocessingDrawing" xmlns:wp="http://schemas.openxmlformats.org/drawingml/2006/wordprocessingDrawing" xmlns:w10="urn:schemas-microsoft-com:office:word" xmlns:w="http://schemas.openxmlformats.org/wordprocessingml/2006/main" xmlns:w14="http://schemas.microsoft.com/office/word/2010/wordml" xmlns:w15="http://schemas.microsoft.com/office/word/2012/wordml" xmlns:w16cex="http://schemas.microsoft.com/office/word/2018/wordml/cex" xmlns:w16cid="http://schemas.microsoft.com/office/word/2016/wordml/cid" xmlns:w16="http://schemas.microsoft.com/office/word/2018/wordml" xmlns:w16sdtdh="http://schemas.microsoft.com/office/word/2020/wordml/sdtdatahash" xmlns:w16se="http://schemas.microsoft.com/office/word/2015/wordml/symex" xmlns:wpg="http://schemas.microsoft.com/office/word/2010/wordprocessingGroup" xmlns:wpi="http://schemas.microsoft.com/office/word/2010/wordprocessingInk" xmlns:wne="http://schemas.microsoft.com/office/word/2006/wordml" xmlns:wps="http://schemas.microsoft.com/office/word/2010/wordprocessingShape" mc:Ignorable="w14 w15 w16se w16cid w16 w16cex w16sdtdh wp14">
   <w:abstractNum w:abstractNumId="0" w15:restartNumberingAfterBreak="0">
     <w:nsid w:val="05BF3081"/>
     <w:multiLevelType w:val="hybridMultilevel"/>
@@ -3796,14 +3774,14 @@
       </w:rPr>
     </w:lvl>
   </w:abstractNum>
-  <w:num w:numId="1">
+  <w:num w:numId="1" w16cid:durableId="2023162581">
     <w:abstractNumId w:val="0"/>
   </w:num>
 </w:numbering>
 </file>
 
 <file path=word/styles.xml><?xml version="1.0" encoding="utf-8"?>
-<w:styles xmlns:mc="http://schemas.openxmlformats.org/markup-compatibility/2006" xmlns:r="http://schemas.openxmlformats.org/officeDocument/2006/relationships" xmlns:w="http://schemas.openxmlformats.org/wordprocessingml/2006/main" xmlns:w14="http://schemas.microsoft.com/office/word/2010/wordml" xmlns:w15="http://schemas.microsoft.com/office/word/2012/wordml" mc:Ignorable="w14 w15">
+<w:styles xmlns:mc="http://schemas.openxmlformats.org/markup-compatibility/2006" xmlns:r="http://schemas.openxmlformats.org/officeDocument/2006/relationships" xmlns:w="http://schemas.openxmlformats.org/wordprocessingml/2006/main" xmlns:w14="http://schemas.microsoft.com/office/word/2010/wordml" xmlns:w15="http://schemas.microsoft.com/office/word/2012/wordml" xmlns:w16cex="http://schemas.microsoft.com/office/word/2018/wordml/cex" xmlns:w16cid="http://schemas.microsoft.com/office/word/2016/wordml/cid" xmlns:w16="http://schemas.microsoft.com/office/word/2018/wordml" xmlns:w16sdtdh="http://schemas.microsoft.com/office/word/2020/wordml/sdtdatahash" xmlns:w16se="http://schemas.microsoft.com/office/word/2015/wordml/symex" mc:Ignorable="w14 w15 w16se w16cid w16 w16cex w16sdtdh">
   <w:docDefaults>
     <w:rPrDefault>
       <w:rPr>
@@ -3819,7 +3797,7 @@
       </w:pPr>
     </w:pPrDefault>
   </w:docDefaults>
-  <w:latentStyles w:defLockedState="0" w:defUIPriority="99" w:defSemiHidden="0" w:defUnhideWhenUsed="0" w:defQFormat="0" w:count="371">
+  <w:latentStyles w:defLockedState="0" w:defUIPriority="99" w:defSemiHidden="0" w:defUnhideWhenUsed="0" w:defQFormat="0" w:count="376">
     <w:lsdException w:name="Normal" w:uiPriority="0" w:qFormat="1"/>
     <w:lsdException w:name="heading 1" w:uiPriority="9" w:qFormat="1"/>
     <w:lsdException w:name="heading 2" w:semiHidden="1" w:uiPriority="9" w:unhideWhenUsed="1" w:qFormat="1"/>
@@ -3925,7 +3903,6 @@
     <w:lsdException w:name="HTML Sample" w:semiHidden="1" w:unhideWhenUsed="1"/>
     <w:lsdException w:name="HTML Typewriter" w:semiHidden="1" w:unhideWhenUsed="1"/>
     <w:lsdException w:name="HTML Variable" w:semiHidden="1" w:unhideWhenUsed="1"/>
-    <w:lsdException w:name="Normal Table" w:semiHidden="1" w:unhideWhenUsed="1"/>
     <w:lsdException w:name="annotation subject" w:semiHidden="1" w:unhideWhenUsed="1"/>
     <w:lsdException w:name="No List" w:semiHidden="1" w:unhideWhenUsed="1"/>
     <w:lsdException w:name="Outline List 1" w:semiHidden="1" w:unhideWhenUsed="1"/>
@@ -3968,11 +3945,8 @@
     <w:lsdException w:name="Table Contemporary" w:semiHidden="1" w:unhideWhenUsed="1"/>
     <w:lsdException w:name="Table Elegant" w:semiHidden="1" w:unhideWhenUsed="1"/>
     <w:lsdException w:name="Table Professional" w:semiHidden="1" w:unhideWhenUsed="1"/>
-    <w:lsdException w:name="Table Subtle 1" w:semiHidden="1" w:unhideWhenUsed="1"/>
     <w:lsdException w:name="Table Subtle 2" w:semiHidden="1" w:unhideWhenUsed="1"/>
     <w:lsdException w:name="Table Web 1" w:semiHidden="1" w:unhideWhenUsed="1"/>
-    <w:lsdException w:name="Table Web 2" w:semiHidden="1" w:unhideWhenUsed="1"/>
-    <w:lsdException w:name="Table Web 3" w:semiHidden="1" w:unhideWhenUsed="1"/>
     <w:lsdException w:name="Balloon Text" w:semiHidden="1" w:unhideWhenUsed="1"/>
     <w:lsdException w:name="Table Grid" w:uiPriority="39"/>
     <w:lsdException w:name="Table Theme" w:semiHidden="1" w:unhideWhenUsed="1"/>
@@ -4191,6 +4165,11 @@
     <w:lsdException w:name="List Table 5 Dark Accent 6" w:uiPriority="50"/>
     <w:lsdException w:name="List Table 6 Colorful Accent 6" w:uiPriority="51"/>
     <w:lsdException w:name="List Table 7 Colorful Accent 6" w:uiPriority="52"/>
+    <w:lsdException w:name="Mention" w:semiHidden="1" w:unhideWhenUsed="1"/>
+    <w:lsdException w:name="Smart Hyperlink" w:semiHidden="1" w:unhideWhenUsed="1"/>
+    <w:lsdException w:name="Hashtag" w:semiHidden="1" w:unhideWhenUsed="1"/>
+    <w:lsdException w:name="Unresolved Mention" w:semiHidden="1" w:unhideWhenUsed="1"/>
+    <w:lsdException w:name="Smart Link" w:semiHidden="1" w:unhideWhenUsed="1"/>
   </w:latentStyles>
   <w:style w:type="paragraph" w:default="1" w:styleId="Normal">
     <w:name w:val="Normal"/>
@@ -4200,13 +4179,13 @@
       <w:lang w:val="en-GB"/>
     </w:rPr>
   </w:style>
-  <w:style w:type="character" w:default="1" w:styleId="Fontepargpadro">
+  <w:style w:type="character" w:default="1" w:styleId="DefaultParagraphFont">
     <w:name w:val="Default Paragraph Font"/>
     <w:uiPriority w:val="1"/>
     <w:semiHidden/>
     <w:unhideWhenUsed/>
   </w:style>
-  <w:style w:type="table" w:default="1" w:styleId="Tabelanormal">
+  <w:style w:type="table" w:default="1" w:styleId="TableNormal">
     <w:name w:val="Normal Table"/>
     <w:uiPriority w:val="99"/>
     <w:semiHidden/>
@@ -4221,13 +4200,13 @@
       </w:tblCellMar>
     </w:tblPr>
   </w:style>
-  <w:style w:type="numbering" w:default="1" w:styleId="Semlista">
+  <w:style w:type="numbering" w:default="1" w:styleId="NoList">
     <w:name w:val="No List"/>
     <w:uiPriority w:val="99"/>
     <w:semiHidden/>
     <w:unhideWhenUsed/>
   </w:style>
-  <w:style w:type="paragraph" w:styleId="PargrafodaLista">
+  <w:style w:type="paragraph" w:styleId="ListParagraph">
     <w:name w:val="List Paragraph"/>
     <w:basedOn w:val="Normal"/>
     <w:uiPriority w:val="34"/>

</xml_diff>